<commit_message>
se integraron los cambios del documento, documento word funcionando
</commit_message>
<xml_diff>
--- a/src/main/resources/files/prueba.docx
+++ b/src/main/resources/files/prueba.docx
@@ -389,14 +389,576 @@
       </w:r>
     </w:p>
     <w:p>
-      <w:hyperlink r:id="rId3">
-        <w:r/>
-      </w:hyperlink>
-    </w:p>
-    <w:p>
-      <w:r/>
-    </w:p>
-    <w:p/>
+      <w:r>
+        <w:br w:type="page"/>
+      </w:r>
+    </w:p>
+    <w:p>
+      <w:pPr>
+        <w:jc w:val="center"/>
+      </w:pPr>
+      <w:r>
+        <w:rPr>
+          <w:sz w:val="28"/>
+          <w:b w:val="on"/>
+        </w:rPr>
+        <w:t>Tabla de contenido</w:t>
+      </w:r>
+    </w:p>
+    <w:p>
+      <w:r>
+        <w:br/>
+      </w:r>
+    </w:p>
+    <w:p>
+      <w:r>
+        <w:t>1. Denominación del Programa</w:t>
+      </w:r>
+    </w:p>
+    <w:p>
+      <w:r>
+        <w:t xml:space="preserve">    1.1. Información básica del programa</w:t>
+      </w:r>
+    </w:p>
+    <w:p>
+      <w:r>
+        <w:t xml:space="preserve">    1.2. Análisis de la coherencia entre la denominación, el título a otorgar, el nivel de formación, los contenidos curriculares y el perfil de egreso</w:t>
+      </w:r>
+    </w:p>
+    <w:p>
+      <w:r>
+        <w:t>2. Justificación del Programa</w:t>
+      </w:r>
+    </w:p>
+    <w:p>
+      <w:r>
+        <w:t xml:space="preserve">    2.1. Estado de la oferta de educación en el área del programa a nivel nacional y global</w:t>
+      </w:r>
+    </w:p>
+    <w:p>
+      <w:r>
+        <w:t xml:space="preserve">    2.2. Necesidades de la región y del país</w:t>
+      </w:r>
+    </w:p>
+    <w:p>
+      <w:r>
+        <w:t xml:space="preserve">    2.3. Justificación de atributos o factores que constituyen los rasgos distintivos del programa</w:t>
+      </w:r>
+    </w:p>
+    <w:p>
+      <w:r>
+        <w:t xml:space="preserve">    2.4. Análisis por periodos académicos de indicadores para los programas similares de referencia y las acciones adoptadas por la institución frente a los mismos</w:t>
+      </w:r>
+    </w:p>
+    <w:p>
+      <w:r>
+        <w:t xml:space="preserve">    2.5. Pertinencia del programa académico frente al desarrollo, social, cultural, ambiental, económico y científico</w:t>
+      </w:r>
+    </w:p>
+    <w:p>
+      <w:r>
+        <w:t>3. Aspectos Curriculares</w:t>
+      </w:r>
+    </w:p>
+    <w:p>
+      <w:r>
+        <w:t xml:space="preserve">    3.1. Componentes Formativos</w:t>
+      </w:r>
+    </w:p>
+    <w:p>
+      <w:r>
+        <w:t xml:space="preserve">    3.2. Componentes pedagógicos</w:t>
+      </w:r>
+    </w:p>
+    <w:p>
+      <w:r>
+        <w:t xml:space="preserve">    3.3. Componentes de interacción</w:t>
+      </w:r>
+    </w:p>
+    <w:p>
+      <w:r>
+        <w:t xml:space="preserve">    3.4. Conceptualización teórica y epistemológica del programa</w:t>
+      </w:r>
+    </w:p>
+    <w:p>
+      <w:r>
+        <w:t xml:space="preserve">    3.5.  Mecanismos de evaluación</w:t>
+      </w:r>
+    </w:p>
+    <w:p>
+      <w:r>
+        <w:t>4. Organización de actividades académicas y proceso formativo</w:t>
+      </w:r>
+    </w:p>
+    <w:p>
+      <w:r>
+        <w:t xml:space="preserve">    4.1. Créditos por semestres</w:t>
+      </w:r>
+    </w:p>
+    <w:p>
+      <w:r>
+        <w:t xml:space="preserve">    4.2. Proyecto educativo del programa</w:t>
+      </w:r>
+    </w:p>
+    <w:p>
+      <w:r>
+        <w:t xml:space="preserve">    4.3. Mecanismos de interacción entre estudiante-profesor y estudiante-estudiante</w:t>
+      </w:r>
+    </w:p>
+    <w:p>
+      <w:r>
+        <w:t xml:space="preserve">    4.4. Actividades académicas apoyadas en TIC</w:t>
+      </w:r>
+    </w:p>
+    <w:p>
+      <w:r>
+        <w:t>5. Investigación, innovación y/o creación artística y cultural</w:t>
+      </w:r>
+    </w:p>
+    <w:p>
+      <w:r>
+        <w:t xml:space="preserve">    5.1. Declaración para el programa académico, de la incorporación de la investigación, innovación y/o creación artística y cultural para el desarrollo del conocimiento, según el nivel de formación del programa y la tipología y misión institucional</w:t>
+      </w:r>
+    </w:p>
+    <w:p>
+      <w:r>
+        <w:t xml:space="preserve">    5.2. Formación en investigación</w:t>
+      </w:r>
+    </w:p>
+    <w:p>
+      <w:r>
+        <w:t xml:space="preserve">    5.3. Organización de la investigación, innovación y/o creación artística y cultural en el programa</w:t>
+      </w:r>
+    </w:p>
+    <w:p>
+      <w:r>
+        <w:t xml:space="preserve">    5.4. Resultados de la investigación, innovación y/o creación artística y cultural</w:t>
+      </w:r>
+    </w:p>
+    <w:p>
+      <w:r>
+        <w:t xml:space="preserve">    5.5. Políticas Institucionales</w:t>
+      </w:r>
+    </w:p>
+    <w:p>
+      <w:r>
+        <w:t xml:space="preserve">    5.6. Objetivos del Sistema de Investigaciones</w:t>
+      </w:r>
+    </w:p>
+    <w:p>
+      <w:r>
+        <w:t xml:space="preserve">    5.7. Políticas del Sistema de Investigaciones</w:t>
+      </w:r>
+    </w:p>
+    <w:p>
+      <w:r>
+        <w:t xml:space="preserve">    5.8. Estímulos para la Investigación</w:t>
+      </w:r>
+    </w:p>
+    <w:p>
+      <w:r>
+        <w:t xml:space="preserve">    5.9. La incorporación de las TIC en la formación investigativa</w:t>
+      </w:r>
+    </w:p>
+    <w:p>
+      <w:r>
+        <w:t>6. Relación con el sector externo</w:t>
+      </w:r>
+    </w:p>
+    <w:p>
+      <w:r>
+        <w:t>7. Profesores</w:t>
+      </w:r>
+    </w:p>
+    <w:p>
+      <w:r>
+        <w:t xml:space="preserve">    7.1. Estrategias para la vinculación y permanencia de profesores</w:t>
+      </w:r>
+    </w:p>
+    <w:p>
+      <w:r>
+        <w:t xml:space="preserve">    7.2. Dedicación de los profesores</w:t>
+      </w:r>
+    </w:p>
+    <w:p>
+      <w:r>
+        <w:t xml:space="preserve">    7.3. Escalafón docente</w:t>
+      </w:r>
+    </w:p>
+    <w:p>
+      <w:r>
+        <w:t xml:space="preserve">    7.4. Estrategias de desarrollo de profesores</w:t>
+      </w:r>
+    </w:p>
+    <w:p>
+      <w:r>
+        <w:t xml:space="preserve">    7.5. Evaluación de profesores</w:t>
+      </w:r>
+    </w:p>
+    <w:p>
+      <w:r>
+        <w:t xml:space="preserve">    7.6. Características del grupo de profesores</w:t>
+      </w:r>
+    </w:p>
+    <w:p>
+      <w:r>
+        <w:t xml:space="preserve">    7.7. Vinculación de los profesores al programa académico</w:t>
+      </w:r>
+    </w:p>
+    <w:p>
+      <w:r>
+        <w:t xml:space="preserve">    7.8. Dedicación y desarrollo de los profesores del programa</w:t>
+      </w:r>
+    </w:p>
+    <w:p>
+      <w:r>
+        <w:t>8. Medios Educativos</w:t>
+      </w:r>
+    </w:p>
+    <w:p>
+      <w:r>
+        <w:t xml:space="preserve">    8.1. Dotación de medios educativos con los que cuenta el programa</w:t>
+      </w:r>
+    </w:p>
+    <w:p>
+      <w:r>
+        <w:t xml:space="preserve">    8.2. Ambientes de aprendizaje físicos y/o virtuales</w:t>
+      </w:r>
+    </w:p>
+    <w:p>
+      <w:r>
+        <w:t xml:space="preserve">    8.3. Mecanismos de capacitación y apropiación de los medios educativos para estudiantes y profesores</w:t>
+      </w:r>
+    </w:p>
+    <w:p>
+      <w:r>
+        <w:t xml:space="preserve">    8.4. Plan de mantenimiento, actualización y reposición de los medios educativos</w:t>
+      </w:r>
+    </w:p>
+    <w:p>
+      <w:r>
+        <w:t xml:space="preserve">    8.5. Disponibilidad de medios educativos</w:t>
+      </w:r>
+    </w:p>
+    <w:p>
+      <w:r>
+        <w:t xml:space="preserve">    8.6. Estrategias para atender las barreras de acceso y las características de la población</w:t>
+      </w:r>
+    </w:p>
+    <w:p>
+      <w:r>
+        <w:t xml:space="preserve">    8.7. Bibliotecas de la Universidad del Cauca</w:t>
+      </w:r>
+    </w:p>
+    <w:p>
+      <w:r>
+        <w:t xml:space="preserve">    8.8. Recursos bibliográficos de las Bibliotecas</w:t>
+      </w:r>
+    </w:p>
+    <w:p>
+      <w:r>
+        <w:t>9. Infraestructura física y tecnológica</w:t>
+      </w:r>
+    </w:p>
+    <w:p>
+      <w:r>
+        <w:t xml:space="preserve">    9.1. Infraestructura física del programa</w:t>
+      </w:r>
+    </w:p>
+    <w:p>
+      <w:r>
+        <w:t xml:space="preserve">    9.2. Infraestructura tecnológica del programa</w:t>
+      </w:r>
+    </w:p>
+    <w:p>
+      <w:r>
+        <w:t xml:space="preserve">    9.3. Disponibilidad de la infraestructura física y tecnológica</w:t>
+      </w:r>
+    </w:p>
+    <w:p>
+      <w:r>
+        <w:t xml:space="preserve">    9.4. Escenarios de práctica (programas de salud)</w:t>
+      </w:r>
+    </w:p>
+    <w:p>
+      <w:r>
+        <w:t xml:space="preserve">    9.5. Infraestructura de la Universidad del Cauca</w:t>
+      </w:r>
+    </w:p>
+    <w:p>
+      <w:r>
+        <w:t>10. Bibliografía</w:t>
+      </w:r>
+    </w:p>
+    <w:p>
+      <w:r>
+        <w:br w:type="page"/>
+      </w:r>
+    </w:p>
+    <w:p>
+      <w:pPr>
+        <w:jc w:val="center"/>
+      </w:pPr>
+      <w:r>
+        <w:rPr>
+          <w:sz w:val="48"/>
+        </w:rPr>
+        <w:t>Documento Institucional</w:t>
+      </w:r>
+    </w:p>
+    <w:p>
+      <w:r>
+        <w:br/>
+      </w:r>
+    </w:p>
+    <w:p>
+      <w:r>
+        <w:t>1. Denominación del Programa</w:t>
+      </w:r>
+    </w:p>
+    <w:p>
+      <w:r>
+        <w:t>La institución deberá especificar la denominación o nombre del programa, en correspondencia con el título que se va a otorgar, el nivel de formación, los contenidos curriculares del programa y el perfil del egresado; lo anterior de acuerdo con la normatividad vigente.</w:t>
+      </w:r>
+    </w:p>
+    <w:p>
+      <w:r>
+        <w:t>Los programas técnicos profesionales y tecnológicos deben adoptar denominaciones que correspondan con las competencias propias de su campo de conocimiento, de tal manera que su denominación sea diferenciable y permita una clara distinción de las ocupaciones, disciplinas y profesiones.</w:t>
+      </w:r>
+    </w:p>
+    <w:p>
+      <w:r>
+        <w:t>Los programas de especialización deben definir denominaciones que correspondan al área específica de estudio. En el caso de los programas de maestría y doctorado podrán adoptar una denominación disciplinar o interdisciplinar.</w:t>
+      </w:r>
+    </w:p>
+    <w:p>
+      <w:r>
+        <w:t>Parágrafo. Las denominaciones no existentes en el Sistema Nacional de Información de la Educación Superior -SNIES deberán incluir una argumentación desde el (los) campo(s) del conocimiento y desde la pertinencia con las necesidades del país y de las regiones, en concordancia con el campo de ocupación, las normas que regulan el ejercicio de la profesión y el marco nacional de cualificaciones. Se podrá tener en cuenta referentes internacionales como los dados por: nomenclatura internacional de la Organización de las Naciones Unidas para la Educación, la Ciencia y la Cultura -UNESCO, estándares internacionales los campos de ciencia y tecnología, Clasificación Internacional Uniforme de Ocupaciones -CIUO, en inglés ISCO, entre otras.</w:t>
+      </w:r>
+    </w:p>
+    <w:tbl>
+      <w:tblPr>
+        <w:tblW w:w="0" w:type="auto"/>
+        <w:tblBorders>
+          <w:top w:val="single"/>
+          <w:left w:val="single"/>
+          <w:bottom w:val="single"/>
+          <w:right w:val="single"/>
+          <w:insideH w:val="single"/>
+          <w:insideV w:val="single"/>
+        </w:tblBorders>
+      </w:tblPr>
+      <w:tr>
+        <w:tc>
+          <w:p/>
+        </w:tc>
+      </w:tr>
+      <w:tr>
+        <w:tc>
+          <w:p/>
+        </w:tc>
+        <w:tc>
+          <w:p/>
+          <w:p>
+            <w:r>
+              <w:t/>
+            </w:r>
+            <w:r>
+              <w:rPr>
+                <w:b w:val="on"/>
+              </w:rPr>
+              <w:t>1</w:t>
+            </w:r>
+          </w:p>
+        </w:tc>
+        <w:tc>
+          <w:p/>
+          <w:p>
+            <w:r>
+              <w:t/>
+            </w:r>
+            <w:r>
+              <w:rPr>
+                <w:b w:val="on"/>
+              </w:rPr>
+              <w:t>Denominacion</w:t>
+            </w:r>
+          </w:p>
+        </w:tc>
+        <w:tc>
+          <w:p/>
+          <w:p>
+            <w:r>
+              <w:t/>
+            </w:r>
+          </w:p>
+        </w:tc>
+      </w:tr>
+      <w:tr>
+        <w:tc>
+          <w:p/>
+        </w:tc>
+        <w:tc>
+          <w:p/>
+          <w:p>
+            <w:r>
+              <w:t/>
+            </w:r>
+            <w:r>
+              <w:rPr>
+                <w:b w:val="on"/>
+              </w:rPr>
+              <w:t>2</w:t>
+            </w:r>
+          </w:p>
+        </w:tc>
+        <w:tc>
+          <w:p/>
+          <w:p>
+            <w:r>
+              <w:t>Titulo que otorga</w:t>
+            </w:r>
+          </w:p>
+        </w:tc>
+        <w:tc>
+          <w:p/>
+          <w:p>
+            <w:r>
+              <w:t/>
+            </w:r>
+          </w:p>
+        </w:tc>
+      </w:tr>
+      <w:tr>
+        <w:tc>
+          <w:p/>
+        </w:tc>
+        <w:tc>
+          <w:p/>
+          <w:p>
+            <w:r>
+              <w:t/>
+            </w:r>
+            <w:r>
+              <w:rPr>
+                <w:b w:val="on"/>
+              </w:rPr>
+              <w:t>3</w:t>
+            </w:r>
+          </w:p>
+        </w:tc>
+        <w:tc>
+          <w:p/>
+          <w:p>
+            <w:r>
+              <w:t>Norma interna de creacion</w:t>
+            </w:r>
+          </w:p>
+        </w:tc>
+        <w:tc>
+          <w:p/>
+          <w:p>
+            <w:r>
+              <w:t/>
+            </w:r>
+          </w:p>
+        </w:tc>
+      </w:tr>
+      <w:tr>
+        <w:tc>
+          <w:p/>
+        </w:tc>
+        <w:tc>
+          <w:p/>
+          <w:p>
+            <w:r>
+              <w:t/>
+            </w:r>
+            <w:r>
+              <w:rPr>
+                <w:b w:val="on"/>
+              </w:rPr>
+              <w:t>4</w:t>
+            </w:r>
+          </w:p>
+        </w:tc>
+        <w:tc>
+          <w:p/>
+          <w:p>
+            <w:r>
+              <w:t xml:space="preserve"> Codigo SNIES </w:t>
+            </w:r>
+            <w:r>
+              <w:rPr>
+                <w:i w:val="on"/>
+              </w:rPr>
+              <w:t>(para renovaciones)</w:t>
+            </w:r>
+          </w:p>
+        </w:tc>
+        <w:tc>
+          <w:p/>
+          <w:p>
+            <w:r>
+              <w:t/>
+            </w:r>
+          </w:p>
+        </w:tc>
+      </w:tr>
+      <w:tr>
+        <w:tc>
+          <w:p/>
+        </w:tc>
+        <w:tc>
+          <w:p/>
+          <w:p>
+            <w:r>
+              <w:t/>
+            </w:r>
+            <w:r>
+              <w:rPr>
+                <w:b w:val="on"/>
+              </w:rPr>
+              <w:t>5</w:t>
+            </w:r>
+          </w:p>
+        </w:tc>
+        <w:tc>
+          <w:p/>
+          <w:p>
+            <w:r>
+              <w:t xml:space="preserve"> </w:t>
+            </w:r>
+            <w:r>
+              <w:rPr>
+                <w:b w:val="on"/>
+              </w:rPr>
+              <w:t>Vigencia</w:t>
+            </w:r>
+            <w:r>
+              <w:rPr>
+                <w:i w:val="on"/>
+              </w:rPr>
+              <w:t>(para renovaciones)</w:t>
+            </w:r>
+          </w:p>
+        </w:tc>
+        <w:tc>
+          <w:p/>
+          <w:p>
+            <w:r>
+              <w:t/>
+            </w:r>
+            <w:r>
+              <w:rPr>
+                <w:i w:val="on"/>
+              </w:rPr>
+              <w:t>7, 8 o 10 años</w:t>
+            </w:r>
+          </w:p>
+        </w:tc>
+      </w:tr>
+    </w:tbl>
   </w:body>
 </w:document>
 </file>
</xml_diff>

<commit_message>
se agrego conversion basica de archivo word a pdf
</commit_message>
<xml_diff>
--- a/src/main/resources/files/prueba.docx
+++ b/src/main/resources/files/prueba.docx
@@ -164,7 +164,7 @@
           <w:sz w:val="28"/>
           <w:b w:val="on"/>
         </w:rPr>
-        <w:t>noviembre</w:t>
+        <w:t>diciembre</w:t>
       </w:r>
     </w:p>
     <w:p>
@@ -412,282 +412,237 @@
     </w:p>
     <w:p>
       <w:r>
-        <w:t>1. Denominación del Programa</w:t>
-      </w:r>
-    </w:p>
-    <w:p>
-      <w:r>
-        <w:t xml:space="preserve">    1.1. Información básica del programa</w:t>
-      </w:r>
-    </w:p>
-    <w:p>
-      <w:r>
-        <w:t xml:space="preserve">    1.2. Análisis de la coherencia entre la denominación, el título a otorgar, el nivel de formación, los contenidos curriculares y el perfil de egreso</w:t>
-      </w:r>
-    </w:p>
-    <w:p>
-      <w:r>
-        <w:t>2. Justificación del Programa</w:t>
-      </w:r>
-    </w:p>
-    <w:p>
-      <w:r>
-        <w:t xml:space="preserve">    2.1. Estado de la oferta de educación en el área del programa a nivel nacional y global</w:t>
-      </w:r>
-    </w:p>
-    <w:p>
-      <w:r>
-        <w:t xml:space="preserve">    2.2. Necesidades de la región y del país</w:t>
-      </w:r>
-    </w:p>
-    <w:p>
-      <w:r>
-        <w:t xml:space="preserve">    2.3. Justificación de atributos o factores que constituyen los rasgos distintivos del programa</w:t>
-      </w:r>
-    </w:p>
-    <w:p>
-      <w:r>
-        <w:t xml:space="preserve">    2.4. Análisis por periodos académicos de indicadores para los programas similares de referencia y las acciones adoptadas por la institución frente a los mismos</w:t>
-      </w:r>
-    </w:p>
-    <w:p>
-      <w:r>
-        <w:t xml:space="preserve">    2.5. Pertinencia del programa académico frente al desarrollo, social, cultural, ambiental, económico y científico</w:t>
-      </w:r>
-    </w:p>
-    <w:p>
-      <w:r>
-        <w:t>3. Aspectos Curriculares</w:t>
-      </w:r>
-    </w:p>
-    <w:p>
-      <w:r>
-        <w:t xml:space="preserve">    3.1. Componentes Formativos</w:t>
-      </w:r>
-    </w:p>
-    <w:p>
-      <w:r>
-        <w:t xml:space="preserve">    3.2. Componentes pedagógicos</w:t>
-      </w:r>
-    </w:p>
-    <w:p>
-      <w:r>
-        <w:t xml:space="preserve">    3.3. Componentes de interacción</w:t>
-      </w:r>
-    </w:p>
-    <w:p>
-      <w:r>
-        <w:t xml:space="preserve">    3.4. Conceptualización teórica y epistemológica del programa</w:t>
-      </w:r>
-    </w:p>
-    <w:p>
-      <w:r>
-        <w:t xml:space="preserve">    3.5.  Mecanismos de evaluación</w:t>
-      </w:r>
-    </w:p>
-    <w:p>
-      <w:r>
-        <w:t>4. Organización de actividades académicas y proceso formativo</w:t>
-      </w:r>
-    </w:p>
-    <w:p>
-      <w:r>
-        <w:t xml:space="preserve">    4.1. Créditos por semestres</w:t>
-      </w:r>
-    </w:p>
-    <w:p>
-      <w:r>
-        <w:t xml:space="preserve">    4.2. Proyecto educativo del programa</w:t>
-      </w:r>
-    </w:p>
-    <w:p>
-      <w:r>
-        <w:t xml:space="preserve">    4.3. Mecanismos de interacción entre estudiante-profesor y estudiante-estudiante</w:t>
-      </w:r>
-    </w:p>
-    <w:p>
-      <w:r>
-        <w:t xml:space="preserve">    4.4. Actividades académicas apoyadas en TIC</w:t>
-      </w:r>
-    </w:p>
-    <w:p>
-      <w:r>
-        <w:t>5. Investigación, innovación y/o creación artística y cultural</w:t>
-      </w:r>
-    </w:p>
-    <w:p>
-      <w:r>
-        <w:t xml:space="preserve">    5.1. Declaración para el programa académico, de la incorporación de la investigación, innovación y/o creación artística y cultural para el desarrollo del conocimiento, según el nivel de formación del programa y la tipología y misión institucional</w:t>
-      </w:r>
-    </w:p>
-    <w:p>
-      <w:r>
-        <w:t xml:space="preserve">    5.2. Formación en investigación</w:t>
-      </w:r>
-    </w:p>
-    <w:p>
-      <w:r>
-        <w:t xml:space="preserve">    5.3. Organización de la investigación, innovación y/o creación artística y cultural en el programa</w:t>
-      </w:r>
-    </w:p>
-    <w:p>
-      <w:r>
-        <w:t xml:space="preserve">    5.4. Resultados de la investigación, innovación y/o creación artística y cultural</w:t>
-      </w:r>
-    </w:p>
-    <w:p>
-      <w:r>
-        <w:t xml:space="preserve">    5.5. Políticas Institucionales</w:t>
-      </w:r>
-    </w:p>
-    <w:p>
-      <w:r>
-        <w:t xml:space="preserve">    5.6. Objetivos del Sistema de Investigaciones</w:t>
-      </w:r>
-    </w:p>
-    <w:p>
-      <w:r>
-        <w:t xml:space="preserve">    5.7. Políticas del Sistema de Investigaciones</w:t>
-      </w:r>
-    </w:p>
-    <w:p>
-      <w:r>
-        <w:t xml:space="preserve">    5.8. Estímulos para la Investigación</w:t>
-      </w:r>
-    </w:p>
-    <w:p>
-      <w:r>
-        <w:t xml:space="preserve">    5.9. La incorporación de las TIC en la formación investigativa</w:t>
-      </w:r>
-    </w:p>
-    <w:p>
-      <w:r>
-        <w:t>6. Relación con el sector externo</w:t>
-      </w:r>
-    </w:p>
-    <w:p>
-      <w:r>
-        <w:t>7. Profesores</w:t>
-      </w:r>
-    </w:p>
-    <w:p>
-      <w:r>
-        <w:t xml:space="preserve">    7.1. Estrategias para la vinculación y permanencia de profesores</w:t>
-      </w:r>
-    </w:p>
-    <w:p>
-      <w:r>
-        <w:t xml:space="preserve">    7.2. Dedicación de los profesores</w:t>
-      </w:r>
-    </w:p>
-    <w:p>
-      <w:r>
-        <w:t xml:space="preserve">    7.3. Escalafón docente</w:t>
-      </w:r>
-    </w:p>
-    <w:p>
-      <w:r>
-        <w:t xml:space="preserve">    7.4. Estrategias de desarrollo de profesores</w:t>
-      </w:r>
-    </w:p>
-    <w:p>
-      <w:r>
-        <w:t xml:space="preserve">    7.5. Evaluación de profesores</w:t>
-      </w:r>
-    </w:p>
-    <w:p>
-      <w:r>
-        <w:t xml:space="preserve">    7.6. Características del grupo de profesores</w:t>
-      </w:r>
-    </w:p>
-    <w:p>
-      <w:r>
-        <w:t xml:space="preserve">    7.7. Vinculación de los profesores al programa académico</w:t>
-      </w:r>
-    </w:p>
-    <w:p>
-      <w:r>
-        <w:t xml:space="preserve">    7.8. Dedicación y desarrollo de los profesores del programa</w:t>
-      </w:r>
-    </w:p>
-    <w:p>
-      <w:r>
-        <w:t>8. Medios Educativos</w:t>
-      </w:r>
-    </w:p>
-    <w:p>
-      <w:r>
-        <w:t xml:space="preserve">    8.1. Dotación de medios educativos con los que cuenta el programa</w:t>
-      </w:r>
-    </w:p>
-    <w:p>
-      <w:r>
-        <w:t xml:space="preserve">    8.2. Ambientes de aprendizaje físicos y/o virtuales</w:t>
-      </w:r>
-    </w:p>
-    <w:p>
-      <w:r>
-        <w:t xml:space="preserve">    8.3. Mecanismos de capacitación y apropiación de los medios educativos para estudiantes y profesores</w:t>
-      </w:r>
-    </w:p>
-    <w:p>
-      <w:r>
-        <w:t xml:space="preserve">    8.4. Plan de mantenimiento, actualización y reposición de los medios educativos</w:t>
-      </w:r>
-    </w:p>
-    <w:p>
-      <w:r>
-        <w:t xml:space="preserve">    8.5. Disponibilidad de medios educativos</w:t>
-      </w:r>
-    </w:p>
-    <w:p>
-      <w:r>
-        <w:t xml:space="preserve">    8.6. Estrategias para atender las barreras de acceso y las características de la población</w:t>
-      </w:r>
-    </w:p>
-    <w:p>
-      <w:r>
-        <w:t xml:space="preserve">    8.7. Bibliotecas de la Universidad del Cauca</w:t>
-      </w:r>
-    </w:p>
-    <w:p>
-      <w:r>
-        <w:t xml:space="preserve">    8.8. Recursos bibliográficos de las Bibliotecas</w:t>
-      </w:r>
-    </w:p>
-    <w:p>
-      <w:r>
-        <w:t>9. Infraestructura física y tecnológica</w:t>
-      </w:r>
-    </w:p>
-    <w:p>
-      <w:r>
-        <w:t xml:space="preserve">    9.1. Infraestructura física del programa</w:t>
-      </w:r>
-    </w:p>
-    <w:p>
-      <w:r>
-        <w:t xml:space="preserve">    9.2. Infraestructura tecnológica del programa</w:t>
-      </w:r>
-    </w:p>
-    <w:p>
-      <w:r>
-        <w:t xml:space="preserve">    9.3. Disponibilidad de la infraestructura física y tecnológica</w:t>
-      </w:r>
-    </w:p>
-    <w:p>
-      <w:r>
-        <w:t xml:space="preserve">    9.4. Escenarios de práctica (programas de salud)</w:t>
-      </w:r>
-    </w:p>
-    <w:p>
-      <w:r>
-        <w:t xml:space="preserve">    9.5. Infraestructura de la Universidad del Cauca</w:t>
-      </w:r>
-    </w:p>
-    <w:p>
-      <w:r>
-        <w:t>10. Bibliografía</w:t>
+        <w:t>1. Aspectos Curriculares</w:t>
+      </w:r>
+    </w:p>
+    <w:p>
+      <w:r>
+        <w:t xml:space="preserve">    1.1. Componentes Formativos</w:t>
+      </w:r>
+    </w:p>
+    <w:p>
+      <w:r>
+        <w:t xml:space="preserve">    1.2. Componentes pedagógicos</w:t>
+      </w:r>
+    </w:p>
+    <w:p>
+      <w:r>
+        <w:t xml:space="preserve">    1.3. Componentes de interacción</w:t>
+      </w:r>
+    </w:p>
+    <w:p>
+      <w:r>
+        <w:t xml:space="preserve">    1.4. Conceptualización teórica y epistemológica del programa</w:t>
+      </w:r>
+    </w:p>
+    <w:p>
+      <w:r>
+        <w:t xml:space="preserve">    1.5.  Mecanismos de evaluación</w:t>
+      </w:r>
+    </w:p>
+    <w:p>
+      <w:r>
+        <w:t>2. Organización de actividades académicas y proceso formativo</w:t>
+      </w:r>
+    </w:p>
+    <w:p>
+      <w:r>
+        <w:t xml:space="preserve">    2.1. Créditos por semestres</w:t>
+      </w:r>
+    </w:p>
+    <w:p>
+      <w:r>
+        <w:t xml:space="preserve">    2.2. Proyecto educativo del programa</w:t>
+      </w:r>
+    </w:p>
+    <w:p>
+      <w:r>
+        <w:t xml:space="preserve">    2.3. Mecanismos de interacción entre estudiante-profesor y estudiante-estudiante</w:t>
+      </w:r>
+    </w:p>
+    <w:p>
+      <w:r>
+        <w:t xml:space="preserve">    2.4. Actividades académicas apoyadas en TIC</w:t>
+      </w:r>
+    </w:p>
+    <w:p>
+      <w:r>
+        <w:t>3. Investigación, innovación y/o creación artística y cultural</w:t>
+      </w:r>
+    </w:p>
+    <w:p>
+      <w:r>
+        <w:t xml:space="preserve">    3.1. Declaración para el programa académico, de la incorporación de la investigación, innovación y/o creación artística y cultural para el desarrollo del conocimiento, según el nivel de formación del programa y la tipología y misión institucional</w:t>
+      </w:r>
+    </w:p>
+    <w:p>
+      <w:r>
+        <w:t xml:space="preserve">    3.2. Formación en investigación</w:t>
+      </w:r>
+    </w:p>
+    <w:p>
+      <w:r>
+        <w:t xml:space="preserve">    3.3. Organización de la investigación, innovación y/o creación artística y cultural en el programa</w:t>
+      </w:r>
+    </w:p>
+    <w:p>
+      <w:r>
+        <w:t xml:space="preserve">    3.4. Resultados de la investigación, innovación y/o creación artística y cultural</w:t>
+      </w:r>
+    </w:p>
+    <w:p>
+      <w:r>
+        <w:t xml:space="preserve">    3.5. Políticas Institucionales</w:t>
+      </w:r>
+    </w:p>
+    <w:p>
+      <w:r>
+        <w:t xml:space="preserve">    3.6. Objetivos del Sistema de Investigaciones</w:t>
+      </w:r>
+    </w:p>
+    <w:p>
+      <w:r>
+        <w:t xml:space="preserve">    3.7. Políticas del Sistema de Investigaciones</w:t>
+      </w:r>
+    </w:p>
+    <w:p>
+      <w:r>
+        <w:t xml:space="preserve">    3.8. Estímulos para la Investigación</w:t>
+      </w:r>
+    </w:p>
+    <w:p>
+      <w:r>
+        <w:t xml:space="preserve">    3.9. La incorporación de las TIC en la formación investigativa</w:t>
+      </w:r>
+    </w:p>
+    <w:p>
+      <w:r>
+        <w:t>4. Relación con el sector externo</w:t>
+      </w:r>
+    </w:p>
+    <w:p>
+      <w:r>
+        <w:t>5. Profesores</w:t>
+      </w:r>
+    </w:p>
+    <w:p>
+      <w:r>
+        <w:t xml:space="preserve">    5.1. Estrategias para la vinculación y permanencia de profesores</w:t>
+      </w:r>
+    </w:p>
+    <w:p>
+      <w:r>
+        <w:t xml:space="preserve">    5.2. Dedicación de los profesores</w:t>
+      </w:r>
+    </w:p>
+    <w:p>
+      <w:r>
+        <w:t xml:space="preserve">    5.3. Escalafón docente</w:t>
+      </w:r>
+    </w:p>
+    <w:p>
+      <w:r>
+        <w:t xml:space="preserve">    5.4. Estrategias de desarrollo de profesores</w:t>
+      </w:r>
+    </w:p>
+    <w:p>
+      <w:r>
+        <w:t xml:space="preserve">    5.5. Evaluación de profesores</w:t>
+      </w:r>
+    </w:p>
+    <w:p>
+      <w:r>
+        <w:t xml:space="preserve">    5.6. Características del grupo de profesores</w:t>
+      </w:r>
+    </w:p>
+    <w:p>
+      <w:r>
+        <w:t xml:space="preserve">    5.7. Vinculación de los profesores al programa académico</w:t>
+      </w:r>
+    </w:p>
+    <w:p>
+      <w:r>
+        <w:t xml:space="preserve">    5.8. Dedicación y desarrollo de los profesores del programa</w:t>
+      </w:r>
+    </w:p>
+    <w:p>
+      <w:r>
+        <w:t>6. Medios Educativos</w:t>
+      </w:r>
+    </w:p>
+    <w:p>
+      <w:r>
+        <w:t xml:space="preserve">    6.1. Dotación de medios educativos con los que cuenta el programa</w:t>
+      </w:r>
+    </w:p>
+    <w:p>
+      <w:r>
+        <w:t xml:space="preserve">    6.2. Ambientes de aprendizaje físicos y/o virtuales</w:t>
+      </w:r>
+    </w:p>
+    <w:p>
+      <w:r>
+        <w:t xml:space="preserve">    6.3. Mecanismos de capacitación y apropiación de los medios educativos para estudiantes y profesores</w:t>
+      </w:r>
+    </w:p>
+    <w:p>
+      <w:r>
+        <w:t xml:space="preserve">    6.4. Plan de mantenimiento, actualización y reposición de los medios educativos</w:t>
+      </w:r>
+    </w:p>
+    <w:p>
+      <w:r>
+        <w:t xml:space="preserve">    6.5. Disponibilidad de medios educativos</w:t>
+      </w:r>
+    </w:p>
+    <w:p>
+      <w:r>
+        <w:t xml:space="preserve">    6.6. Estrategias para atender las barreras de acceso y las características de la población</w:t>
+      </w:r>
+    </w:p>
+    <w:p>
+      <w:r>
+        <w:t xml:space="preserve">    6.7. Bibliotecas de la Universidad del Cauca</w:t>
+      </w:r>
+    </w:p>
+    <w:p>
+      <w:r>
+        <w:t xml:space="preserve">    6.8. Recursos bibliográficos de las Bibliotecas</w:t>
+      </w:r>
+    </w:p>
+    <w:p>
+      <w:r>
+        <w:t>7. Infraestructura física y tecnológica</w:t>
+      </w:r>
+    </w:p>
+    <w:p>
+      <w:r>
+        <w:t xml:space="preserve">    7.1. Infraestructura física del programa</w:t>
+      </w:r>
+    </w:p>
+    <w:p>
+      <w:r>
+        <w:t xml:space="preserve">    7.2. Infraestructura tecnológica del programa</w:t>
+      </w:r>
+    </w:p>
+    <w:p>
+      <w:r>
+        <w:t xml:space="preserve">    7.3. Disponibilidad de la infraestructura física y tecnológica</w:t>
+      </w:r>
+    </w:p>
+    <w:p>
+      <w:r>
+        <w:t xml:space="preserve">    7.4. Escenarios de práctica (programas de salud)</w:t>
+      </w:r>
+    </w:p>
+    <w:p>
+      <w:r>
+        <w:t xml:space="preserve">    7.5. Infraestructura de la Universidad del Cauca</w:t>
+      </w:r>
+    </w:p>
+    <w:p>
+      <w:r>
+        <w:t>8. Bibliografía</w:t>
       </w:r>
     </w:p>
     <w:p>

</xml_diff>

<commit_message>
solucion error import sql
</commit_message>
<xml_diff>
--- a/src/main/resources/files/prueba.docx
+++ b/src/main/resources/files/prueba.docx
@@ -417,7 +417,12 @@
     </w:p>
     <w:p>
       <w:r>
-        <w:t xml:space="preserve">    1.1. Análisis de la coherencia entre la denominación, el título a otorgar, el nivel de formación, los contenidos curriculares y el perfil de egreso</w:t>
+        <w:t xml:space="preserve">    1.1. Información básica del programa</w:t>
+      </w:r>
+    </w:p>
+    <w:p>
+      <w:r>
+        <w:t xml:space="preserve">    1.2. Análisis de la coherencia entre la denominación, el título a otorgar, el nivel de formación, los contenidos curriculares y el perfil de egreso</w:t>
       </w:r>
     </w:p>
     <w:p>
@@ -482,22 +487,27 @@
     </w:p>
     <w:p>
       <w:r>
-        <w:t xml:space="preserve">    4.1. Créditos por semestres</w:t>
-      </w:r>
-    </w:p>
-    <w:p>
-      <w:r>
-        <w:t xml:space="preserve">    4.2. Proyecto educativo del programa</w:t>
-      </w:r>
-    </w:p>
-    <w:p>
-      <w:r>
-        <w:t xml:space="preserve">    4.3. Mecanismos de interacción entre estudiante-profesor y estudiante-estudiante</w:t>
-      </w:r>
-    </w:p>
-    <w:p>
-      <w:r>
-        <w:t xml:space="preserve">    4.4. Actividades académicas apoyadas en TIC</w:t>
+        <w:t xml:space="preserve">    4.1. Diseño y contenido curricular</w:t>
+      </w:r>
+    </w:p>
+    <w:p>
+      <w:r>
+        <w:t xml:space="preserve">    4.2. Créditos por semestres</w:t>
+      </w:r>
+    </w:p>
+    <w:p>
+      <w:r>
+        <w:t xml:space="preserve">    4.3. Proyecto educativo del programa</w:t>
+      </w:r>
+    </w:p>
+    <w:p>
+      <w:r>
+        <w:t xml:space="preserve">    4.4. Mecanismos de interacción entre estudiante-profesor y estudiante-estudiante</w:t>
+      </w:r>
+    </w:p>
+    <w:p>
+      <w:r>
+        <w:t xml:space="preserve">    4.5. Actividades académicas apoyadas en TIC</w:t>
       </w:r>
     </w:p>
     <w:p>
@@ -552,127 +562,132 @@
     </w:p>
     <w:p>
       <w:r>
-        <w:t>6. Profesores</w:t>
-      </w:r>
-    </w:p>
-    <w:p>
-      <w:r>
-        <w:t xml:space="preserve">    6.1. Estrategias para la vinculación y permanencia de profesores</w:t>
-      </w:r>
-    </w:p>
-    <w:p>
-      <w:r>
-        <w:t xml:space="preserve">    6.2. Dedicación de los profesores</w:t>
-      </w:r>
-    </w:p>
-    <w:p>
-      <w:r>
-        <w:t xml:space="preserve">    6.3. Escalafón docente</w:t>
-      </w:r>
-    </w:p>
-    <w:p>
-      <w:r>
-        <w:t xml:space="preserve">    6.4. Estrategias de desarrollo de profesores</w:t>
-      </w:r>
-    </w:p>
-    <w:p>
-      <w:r>
-        <w:t xml:space="preserve">    6.5. Evaluación de profesores</w:t>
-      </w:r>
-    </w:p>
-    <w:p>
-      <w:r>
-        <w:t xml:space="preserve">    6.6. Características del grupo de profesores</w:t>
-      </w:r>
-    </w:p>
-    <w:p>
-      <w:r>
-        <w:t xml:space="preserve">    6.7. Vinculación de los profesores al programa académico</w:t>
-      </w:r>
-    </w:p>
-    <w:p>
-      <w:r>
-        <w:t xml:space="preserve">    6.8. Dedicación y desarrollo de los profesores del programa</w:t>
-      </w:r>
-    </w:p>
-    <w:p>
-      <w:r>
-        <w:t>7. Medios Educativos</w:t>
-      </w:r>
-    </w:p>
-    <w:p>
-      <w:r>
-        <w:t xml:space="preserve">    7.1. Dotación de medios educativos con los que cuenta el programa</w:t>
-      </w:r>
-    </w:p>
-    <w:p>
-      <w:r>
-        <w:t xml:space="preserve">    7.2. Ambientes de aprendizaje físicos y/o virtuales</w:t>
-      </w:r>
-    </w:p>
-    <w:p>
-      <w:r>
-        <w:t xml:space="preserve">    7.3. Mecanismos de capacitación y apropiación de los medios educativos para estudiantes y profesores</w:t>
-      </w:r>
-    </w:p>
-    <w:p>
-      <w:r>
-        <w:t xml:space="preserve">    7.4. Plan de mantenimiento, actualización y reposición de los medios educativos</w:t>
-      </w:r>
-    </w:p>
-    <w:p>
-      <w:r>
-        <w:t xml:space="preserve">    7.5. Disponibilidad de medios educativos</w:t>
-      </w:r>
-    </w:p>
-    <w:p>
-      <w:r>
-        <w:t xml:space="preserve">    7.6. Estrategias para atender las barreras de acceso y las características de la población</w:t>
-      </w:r>
-    </w:p>
-    <w:p>
-      <w:r>
-        <w:t xml:space="preserve">    7.7. Bibliotecas de la Universidad del Cauca</w:t>
-      </w:r>
-    </w:p>
-    <w:p>
-      <w:r>
-        <w:t xml:space="preserve">    7.8. Recursos bibliográficos de las Bibliotecas</w:t>
-      </w:r>
-    </w:p>
-    <w:p>
-      <w:r>
-        <w:t>8. Infraestructura física y tecnológica</w:t>
-      </w:r>
-    </w:p>
-    <w:p>
-      <w:r>
-        <w:t xml:space="preserve">    8.1. Infraestructura física del programa</w:t>
-      </w:r>
-    </w:p>
-    <w:p>
-      <w:r>
-        <w:t xml:space="preserve">    8.2. Infraestructura tecnológica del programa</w:t>
-      </w:r>
-    </w:p>
-    <w:p>
-      <w:r>
-        <w:t xml:space="preserve">    8.3. Disponibilidad de la infraestructura física y tecnológica</w:t>
-      </w:r>
-    </w:p>
-    <w:p>
-      <w:r>
-        <w:t xml:space="preserve">    8.4. Escenarios de práctica (programas de salud)</w:t>
-      </w:r>
-    </w:p>
-    <w:p>
-      <w:r>
-        <w:t xml:space="preserve">    8.5. Infraestructura de la Universidad del Cauca</w:t>
-      </w:r>
-    </w:p>
-    <w:p>
-      <w:r>
-        <w:t>9. Bibliografía</w:t>
+        <w:t>6. Relación con el sector externo</w:t>
+      </w:r>
+    </w:p>
+    <w:p>
+      <w:r>
+        <w:t>7. Profesores</w:t>
+      </w:r>
+    </w:p>
+    <w:p>
+      <w:r>
+        <w:t xml:space="preserve">    7.1. Estrategias para la vinculación y permanencia de profesores</w:t>
+      </w:r>
+    </w:p>
+    <w:p>
+      <w:r>
+        <w:t xml:space="preserve">    7.2. Dedicación de los profesores</w:t>
+      </w:r>
+    </w:p>
+    <w:p>
+      <w:r>
+        <w:t xml:space="preserve">    7.3. Escalafón docente</w:t>
+      </w:r>
+    </w:p>
+    <w:p>
+      <w:r>
+        <w:t xml:space="preserve">    7.4. Estrategias de desarrollo de profesores</w:t>
+      </w:r>
+    </w:p>
+    <w:p>
+      <w:r>
+        <w:t xml:space="preserve">    7.5. Evaluación de profesores</w:t>
+      </w:r>
+    </w:p>
+    <w:p>
+      <w:r>
+        <w:t xml:space="preserve">    7.6. Características del grupo de profesores</w:t>
+      </w:r>
+    </w:p>
+    <w:p>
+      <w:r>
+        <w:t xml:space="preserve">    7.7. Vinculación de los profesores al programa académico</w:t>
+      </w:r>
+    </w:p>
+    <w:p>
+      <w:r>
+        <w:t xml:space="preserve">    7.8. Dedicación y desarrollo de los profesores del programa</w:t>
+      </w:r>
+    </w:p>
+    <w:p>
+      <w:r>
+        <w:t>8. Medios Educativos</w:t>
+      </w:r>
+    </w:p>
+    <w:p>
+      <w:r>
+        <w:t xml:space="preserve">    8.1. Dotación de medios educativos con los que cuenta el programa</w:t>
+      </w:r>
+    </w:p>
+    <w:p>
+      <w:r>
+        <w:t xml:space="preserve">    8.2. Ambientes de aprendizaje físicos y/o virtuales</w:t>
+      </w:r>
+    </w:p>
+    <w:p>
+      <w:r>
+        <w:t xml:space="preserve">    8.3. Mecanismos de capacitación y apropiación de los medios educativos para estudiantes y profesores</w:t>
+      </w:r>
+    </w:p>
+    <w:p>
+      <w:r>
+        <w:t xml:space="preserve">    8.4. Plan de mantenimiento, actualización y reposición de los medios educativos</w:t>
+      </w:r>
+    </w:p>
+    <w:p>
+      <w:r>
+        <w:t xml:space="preserve">    8.5. Disponibilidad de medios educativos</w:t>
+      </w:r>
+    </w:p>
+    <w:p>
+      <w:r>
+        <w:t xml:space="preserve">    8.6. Estrategias para atender las barreras de acceso y las características de la población</w:t>
+      </w:r>
+    </w:p>
+    <w:p>
+      <w:r>
+        <w:t xml:space="preserve">    8.7. Bibliotecas de la Universidad del Cauca</w:t>
+      </w:r>
+    </w:p>
+    <w:p>
+      <w:r>
+        <w:t xml:space="preserve">    8.8. Recursos bibliográficos de las Bibliotecas</w:t>
+      </w:r>
+    </w:p>
+    <w:p>
+      <w:r>
+        <w:t>9. Infraestructura física y tecnológica</w:t>
+      </w:r>
+    </w:p>
+    <w:p>
+      <w:r>
+        <w:t xml:space="preserve">    9.1. Infraestructura física del programa</w:t>
+      </w:r>
+    </w:p>
+    <w:p>
+      <w:r>
+        <w:t xml:space="preserve">    9.2. Infraestructura tecnológica del programa</w:t>
+      </w:r>
+    </w:p>
+    <w:p>
+      <w:r>
+        <w:t xml:space="preserve">    9.3. Disponibilidad de la infraestructura física y tecnológica</w:t>
+      </w:r>
+    </w:p>
+    <w:p>
+      <w:r>
+        <w:t xml:space="preserve">    9.4. Escenarios de práctica (programas de salud)</w:t>
+      </w:r>
+    </w:p>
+    <w:p>
+      <w:r>
+        <w:t xml:space="preserve">    9.5. Infraestructura de la Universidad del Cauca</w:t>
+      </w:r>
+    </w:p>
+    <w:p>
+      <w:r>
+        <w:t>10. Bibliografía</w:t>
       </w:r>
     </w:p>
     <w:p>
@@ -681,65 +696,13 @@
       </w:r>
     </w:p>
     <w:p>
-      <w:pPr>
-        <w:jc w:val="center"/>
-      </w:pPr>
-      <w:r>
-        <w:rPr>
-          <w:sz w:val="48"/>
-        </w:rPr>
-        <w:t>Documento Institucional</w:t>
-      </w:r>
-    </w:p>
-    <w:p>
-      <w:r>
-        <w:br/>
-      </w:r>
-    </w:p>
-    <w:p>
-      <w:r>
-        <w:t>1. Denominación del Programa</w:t>
-      </w:r>
-    </w:p>
-    <w:p>
-      <w:r>
-        <w:t>La institución deberá especificar la denominación o nombre del programa, en correspondencia con el título que se va a otorgar, el nivel de formación, los contenidos curriculares del programa y el perfil del egresado; lo anterior de acuerdo con la normatividad vigente.</w:t>
-      </w:r>
-    </w:p>
-    <w:p>
-      <w:r>
-        <w:t>Los programas técnicos profesionales y tecnológicos deben adoptar denominaciones que correspondan con las competencias propias de su campo de conocimiento, de tal manera que su denominación sea diferenciable y permita una clara distinciónlas ocupaciones, disciplinas y profesiones.</w:t>
-      </w:r>
-    </w:p>
-    <w:p>
-      <w:pPr>
-        <w:jc w:val="center"/>
-      </w:pPr>
-      <w:r>
-        <w:rPr>
-          <w:sz w:val="48"/>
-        </w:rPr>
-        <w:t>Documento Institucional</w:t>
-      </w:r>
-    </w:p>
-    <w:p>
-      <w:r>
-        <w:br/>
-      </w:r>
-    </w:p>
-    <w:p>
-      <w:r>
-        <w:t>1. Sub item 2</w:t>
-      </w:r>
-    </w:p>
-    <w:p>
-      <w:r>
-        <w:t>La institución deberá especificar la denominación o nombre del programa, en correspondencia con el título que se va a otorgar, el nivel de formación, los contenidos curriculares del programa y el perfil del egresado; lo anterior de acuerdo con la normatividad vigente.</w:t>
-      </w:r>
-    </w:p>
-    <w:p>
-      <w:r>
-        <w:t>Los programas técnicos profesionales y tecnológicos deben adoptar denominaciones que correspondan con las competencias propias de su campo de conocimiento, de tal manera que su denominación sea diferenciable y permita una clara distinciónlas ocupaciones, disciplinas y profesiones.</w:t>
+      <w:r>
+        <w:t>Esto es una prueba</w:t>
+      </w:r>
+    </w:p>
+    <w:p>
+      <w:r>
+        <w:t>Bueno al menos funciona</w:t>
       </w:r>
     </w:p>
   </w:body>

</xml_diff>

<commit_message>
Solucion error descarga del archivo
</commit_message>
<xml_diff>
--- a/src/main/resources/files/prueba.docx
+++ b/src/main/resources/files/prueba.docx
@@ -695,16 +695,6 @@
         <w:br w:type="page"/>
       </w:r>
     </w:p>
-    <w:p>
-      <w:r>
-        <w:t>Esto es una prueba</w:t>
-      </w:r>
-    </w:p>
-    <w:p>
-      <w:r>
-        <w:t>Bueno al menos funciona</w:t>
-      </w:r>
-    </w:p>
   </w:body>
 </w:document>
 </file>
</xml_diff>